<commit_message>
W trakcie pomiaru rezystancji
</commit_message>
<xml_diff>
--- a/Inżynierka.docx
+++ b/Inżynierka.docx
@@ -246,25 +246,19 @@
         </w:rPr>
         <w:br w:type="page"/>
       </w:r>
-      <w:r>
-        <w:rPr>
-          <w:b/>
+    </w:p>
+    <w:p>
+      <w:pPr>
+        <w:pStyle w:val="Rozdziain"/>
+        <w:rPr>
+          <w:lang w:val="en-US"/>
+        </w:rPr>
+      </w:pPr>
+      <w:r>
+        <w:rPr>
+          <w:lang w:val="en-US"/>
         </w:rPr>
         <w:lastRenderedPageBreak/>
-        <w:t>asdasdasd</w:t>
-      </w:r>
-    </w:p>
-    <w:p>
-      <w:pPr>
-        <w:pStyle w:val="Rozdziain"/>
-        <w:rPr>
-          <w:lang w:val="en-US"/>
-        </w:rPr>
-      </w:pPr>
-      <w:r>
-        <w:rPr>
-          <w:lang w:val="en-US"/>
-        </w:rPr>
         <w:t>ABSTRACT</w:t>
       </w:r>
     </w:p>
@@ -1428,7 +1422,33 @@
         <w:pStyle w:val="Inynierka"/>
       </w:pPr>
       <w:r>
-        <w:t>???</w:t>
+        <w:t>Projektowany układ warto jest podzielić na mniejsze bloki. Każdy z tych bloków ma oddzielną funkcję do spełnienia. Podział całego układu na mniejsze podukłady pozwala na lepszą organizację projektu zarówno podczas tworzenia schematu, projektu płytki drukowanej, jak i</w:t>
+      </w:r>
+      <w:r>
+        <w:t> </w:t>
+      </w:r>
+      <w:r>
+        <w:t>podczas uruchamiania urządzenia. Wspó</w:t>
+      </w:r>
+      <w:r>
+        <w:t>ł</w:t>
+      </w:r>
+      <w:r>
+        <w:t xml:space="preserve">praca wszystkich układów zapewnia poprawne działanie </w:t>
+      </w:r>
+      <w:r>
+        <w:t>tworzonego układu.</w:t>
+      </w:r>
+    </w:p>
+    <w:p>
+      <w:pPr>
+        <w:pStyle w:val="Inynierka"/>
+      </w:pPr>
+      <w:r>
+        <w:t xml:space="preserve">Celem systemu pomiarowego jest wykrywanie podłączonych do urządzenia elementów półprzewodnikowych, żeby było to możliwe potrzebna jest jednostka, która będzie zarządzała pomiarami, wykonywała obliczenia. Zadanie to pełni mikrokontroler ATmega8A. Niestety nie jest on w stanie pełnić wszystkich funkcji, w które powinien być wyposażony układ testera. Z tego powodu w roli interfejsu użytkownika został wykorzystany wyświetlacz LCD, który służy do prezentacji wyników pomiarów w sposób zrozumiały dla osoby korzystającej z urządzenia. </w:t>
+      </w:r>
+      <w:r>
+        <w:t>Układ testowy, zbudowany z rezystorów wspomaga mikrokontroler w pobudzaniu testowanych elementów. Natomiast blok zasilania dostarcza napięcie zasilające o odpowiednim poziomie do zastosowanych układów.</w:t>
       </w:r>
     </w:p>
     <w:p>
@@ -1442,163 +1462,27 @@
     <w:p>
       <w:pPr>
         <w:pStyle w:val="Inynierka"/>
-      </w:pPr>
-      <w:r>
-        <w:t>???</w:t>
-      </w:r>
-    </w:p>
-    <w:p>
-      <w:pPr>
-        <w:pStyle w:val="podrozdziain"/>
-      </w:pPr>
-      <w:r>
-        <w:t>3.2. Mikrokontroler</w:t>
-      </w:r>
-    </w:p>
-    <w:p>
-      <w:pPr>
-        <w:pStyle w:val="Inynierka"/>
-      </w:pPr>
-      <w:r>
-        <w:t>W przedstawionym urządzeniu zastosowano mikrokontroler ATmega8A. Jest to jeden z najpopularniejszych mikrokontrolerów 8-bitowych.</w:t>
-      </w:r>
-      <w:r>
-        <w:t xml:space="preserve"> Posiada 8 kB pamięci programu - Flash i 1 kB pamięci podręcznej – SRAM. Rozmiar posiadanej pamięci nie jest duży, ale wystarczający do prostych układów</w:t>
-      </w:r>
-      <w:r>
-        <w:t xml:space="preserve"> takich</w:t>
-      </w:r>
-      <w:r>
-        <w:t xml:space="preserve"> jak tester elementów półprzewodnikowych. Układ posiada 23 linie </w:t>
-      </w:r>
-      <w:r>
-        <w:rPr>
-          <w:highlight w:val="yellow"/>
-        </w:rPr>
-        <w:t>I/O</w:t>
-      </w:r>
-      <w:r>
-        <w:t>, które mogą zostać dowolnie zaprogramowane w celu komunikacji mikrokontr</w:t>
-      </w:r>
-      <w:r>
-        <w:t>olera z zewnętrznymi układami. Jednym z</w:t>
-      </w:r>
-      <w:r>
-        <w:t xml:space="preserve"> istotniejszych </w:t>
-      </w:r>
-      <w:r>
-        <w:t>układów peryferyjnych mikro</w:t>
-      </w:r>
-      <w:r>
-        <w:t>kontrolera jest przetwornik A/C</w:t>
-      </w:r>
-      <w:r>
-        <w:t xml:space="preserve"> o</w:t>
-      </w:r>
-      <w:r>
-        <w:t> </w:t>
-      </w:r>
-      <w:r>
-        <w:t>rozdzielczości 10 bitów.</w:t>
-      </w:r>
-    </w:p>
-    <w:p>
-      <w:pPr>
-        <w:pStyle w:val="Inynierka"/>
-      </w:pPr>
-      <w:r>
-        <w:t xml:space="preserve">Zegar w mikrokontrolerze został ustawiony na </w:t>
-      </w:r>
-      <w:r>
-        <w:t>8</w:t>
-      </w:r>
-      <w:r>
-        <w:t> </w:t>
-      </w:r>
-      <w:r>
-        <w:rPr>
-          <w:highlight w:val="yellow"/>
-        </w:rPr>
-        <w:t>MHz</w:t>
-      </w:r>
-      <w:r>
-        <w:t>. Skorzystano z wewnętrznego oscylatora RC. Jedynym pomiarem, w którym ważną rolę pełni pomiar czasu jest pomiar pojemności, ale nie jest on na tyle istotny, aby zastosować zewnętrzny sygnał zeg</w:t>
-      </w:r>
-      <w:r>
-        <w:t>arowy o większej dokładności. Z</w:t>
-      </w:r>
-      <w:r>
-        <w:t xml:space="preserve"> tego względu wyniki pomiaru pojemności mogą się nieznacznie różnić od rzeczywistych wielkości, ale należy pamiętać, że głównym zadaniem projektowanego układu jest rozpoznawanie elementów.</w:t>
+        <w:rPr>
+          <w:rFonts w:cs="Arial"/>
+        </w:rPr>
+      </w:pPr>
+      <w:r>
+        <w:t>Jest to prosty układ zbudowany z rezystorów i pinów testowych, odpowiednio podłączonych do mikrokontrolera.</w:t>
       </w:r>
       <w:r>
         <w:t xml:space="preserve"> </w:t>
       </w:r>
       <w:r>
-        <w:t>Dodatkowo użycie zewnętrznego źródła sygnału zegarowego zwiększyłoby liczbę elementów potrzebnych do poprawnej pracy układu.</w:t>
-      </w:r>
-    </w:p>
-    <w:p>
-      <w:pPr>
-        <w:pStyle w:val="Inynierka"/>
-      </w:pPr>
-      <w:r>
-        <w:t xml:space="preserve">ATmega8A posiada 23 programowalne linie I/O, </w:t>
-      </w:r>
-      <w:r>
-        <w:t>które</w:t>
-      </w:r>
-      <w:r>
-        <w:t xml:space="preserve"> ustawić</w:t>
-      </w:r>
-      <w:r>
-        <w:t xml:space="preserve"> jako wejścia, wtedy wykorzystywane są do odbier</w:t>
-      </w:r>
-      <w:r>
-        <w:t>ania sygnałów z zewnątrz, lub</w:t>
-      </w:r>
-      <w:r>
-        <w:t xml:space="preserve"> jako wyjścia, </w:t>
-      </w:r>
-      <w:r>
-        <w:t xml:space="preserve">aby sterować </w:t>
-      </w:r>
-      <w:r>
-        <w:t xml:space="preserve">zewnętrznymi układami. Porty od PD0 do PD5 ustawiono jako wyjścia i zostały wykorzystane do sterowania wyświetlaczem LCD. </w:t>
-      </w:r>
-    </w:p>
-    <w:p>
-      <w:pPr>
-        <w:pStyle w:val="Inynierka"/>
-        <w:rPr>
-          <w:rFonts w:cs="Arial"/>
-        </w:rPr>
-      </w:pPr>
-      <w:r>
-        <w:t>Port</w:t>
-      </w:r>
-      <w:r>
-        <w:t xml:space="preserve"> PD7 został wykorzystany jako wejście, w celu odczytu stanu przycisku, który uruchamia procedurę testową.</w:t>
-      </w:r>
-      <w:r>
-        <w:t xml:space="preserve"> Sposób podłączenia przycisku zaprezentowano na </w:t>
-      </w:r>
-      <w:r>
-        <w:rPr>
-          <w:highlight w:val="yellow"/>
-        </w:rPr>
-        <w:t>rys. 3.2.1.</w:t>
-      </w:r>
-      <w:r>
-        <w:t xml:space="preserve"> Ustawiając linie I/O istnieje możliwość ustawienia opcji </w:t>
-      </w:r>
-      <w:r>
-        <w:rPr>
-          <w:i/>
-        </w:rPr>
-        <w:t>pull-up</w:t>
-      </w:r>
-      <w:r>
-        <w:t>, czyli podciągnięcia pinu do zasilania przez wewnętrzny rezystor, którego rezystancja wynosi 20 – 50 k</w:t>
+        <w:t>Sposób podłączenia układu testowego</w:t>
+      </w:r>
+      <w:r>
+        <w:t xml:space="preserve"> zosta</w:t>
+      </w:r>
+      <w:r>
+        <w:t xml:space="preserve">ł przedstawiony na rys. 3.1.1, na rys. 3.1.2 natomiast przedstawiono zasadę jego działania. </w:t>
+      </w:r>
+      <w:r>
+        <w:t>Dla każdego pinu testowego przypada po dwa rezystory: jeden 680 </w:t>
       </w:r>
       <w:r>
         <w:rPr>
@@ -1607,75 +1491,666 @@
         <w:t></w:t>
       </w:r>
       <w:r>
+        <w:t xml:space="preserve"> i drugi 470 k</w:t>
+      </w:r>
+      <w:r>
         <w:rPr>
           <w:rFonts w:ascii="Symbol" w:hAnsi="Symbol"/>
         </w:rPr>
-        <w:t></w:t>
-      </w:r>
-      <w:r>
-        <w:rPr>
-          <w:rFonts w:cs="Arial"/>
-        </w:rPr>
-        <w:t xml:space="preserve"> </w:t>
-      </w:r>
-      <w:r>
-        <w:rPr>
-          <w:rFonts w:cs="Arial"/>
-        </w:rPr>
-        <w:t>Podciągniecie pinu do zas</w:t>
-      </w:r>
-      <w:r>
-        <w:rPr>
-          <w:rFonts w:cs="Arial"/>
-        </w:rPr>
-        <w:t>i</w:t>
-      </w:r>
-      <w:r>
-        <w:rPr>
-          <w:rFonts w:cs="Arial"/>
-        </w:rPr>
-        <w:t>lania spowoduje, że</w:t>
-      </w:r>
-      <w:r>
-        <w:rPr>
-          <w:rFonts w:cs="Arial"/>
-        </w:rPr>
-        <w:t xml:space="preserve"> pin wejściowy mikrokontrolera będzie przyjmował tylko dwa stany logiczne, stan wysoki i stan niski. Zastosowanie wewnętrznego rezystora podciągającego wyeliminowało potrzebę użycia zewnętrznego rezystora, zmniejszając liczbę potrzebnych elementów. </w:t>
-      </w:r>
-      <w:r>
-        <w:rPr>
-          <w:rFonts w:cs="Arial"/>
-        </w:rPr>
-        <w:t>Często stosując przyciski używa się podłączonego równolegle kondensatora, w celu sprzętowej eliminacji drgań styków. Jednak w tym przypadku zdecydowano się wyeliminować drgania styków metodą programową. Przycisk służy do uruchomienia  procedury testowej, która jest głównym zadaniem mikroprocesor</w:t>
-      </w:r>
-      <w:r>
-        <w:rPr>
-          <w:rFonts w:cs="Arial"/>
-        </w:rPr>
-        <w:t>a. P</w:t>
-      </w:r>
-      <w:r>
-        <w:rPr>
-          <w:rFonts w:cs="Arial"/>
-        </w:rPr>
-        <w:t xml:space="preserve">oza procesem testowania </w:t>
-      </w:r>
-      <w:r>
-        <w:rPr>
-          <w:rFonts w:cs="Arial"/>
-        </w:rPr>
-        <w:t>moc obliczeniowa mikroprocesora nie jest wykorzystywana, więc programowa metoda eliminacji drgań styków nie wpłynie negatywnie na wykonywany program.</w:t>
-      </w:r>
-    </w:p>
-    <w:p>
-      <w:pPr>
-        <w:pStyle w:val="Inobrazek"/>
-      </w:pPr>
-      <w:r>
-        <w:rPr>
+        <w:t></w:t>
+      </w:r>
+      <w:r>
+        <w:rPr>
+          <w:rFonts w:cs="Arial"/>
+        </w:rPr>
+        <w:t xml:space="preserve">. </w:t>
+      </w:r>
+      <w:r>
+        <w:rPr>
+          <w:rFonts w:cs="Arial"/>
+        </w:rPr>
+        <w:t xml:space="preserve">Użyte rezystory mają tolerancje 1%, aby wyniki były obarczone jak najmniejszym błędem. </w:t>
+      </w:r>
+    </w:p>
+    <w:p>
+      <w:pPr>
+        <w:pStyle w:val="Inynierka"/>
+        <w:ind w:firstLine="0"/>
+        <w:jc w:val="center"/>
+        <w:rPr>
+          <w:rFonts w:cs="Arial"/>
+        </w:rPr>
+      </w:pPr>
+      <w:r>
+        <w:rPr>
+          <w:rFonts w:cs="Arial"/>
           <w:noProof/>
           <w:lang w:eastAsia="pl-PL"/>
         </w:rPr>
+        <w:drawing>
+          <wp:inline distT="0" distB="0" distL="0" distR="0">
+            <wp:extent cx="4178525" cy="1943100"/>
+            <wp:effectExtent l="19050" t="0" r="0" b="0"/>
+            <wp:docPr id="5" name="Obraz 4"/>
+            <wp:cNvGraphicFramePr>
+              <a:graphicFrameLocks xmlns:a="http://schemas.openxmlformats.org/drawingml/2006/main" noChangeAspect="1"/>
+            </wp:cNvGraphicFramePr>
+            <a:graphic xmlns:a="http://schemas.openxmlformats.org/drawingml/2006/main">
+              <a:graphicData uri="http://schemas.openxmlformats.org/drawingml/2006/picture">
+                <pic:pic xmlns:pic="http://schemas.openxmlformats.org/drawingml/2006/picture">
+                  <pic:nvPicPr>
+                    <pic:cNvPr id="0" name="Picture 4"/>
+                    <pic:cNvPicPr>
+                      <a:picLocks noChangeAspect="1" noChangeArrowheads="1"/>
+                    </pic:cNvPicPr>
+                  </pic:nvPicPr>
+                  <pic:blipFill>
+                    <a:blip r:embed="rId8"/>
+                    <a:srcRect/>
+                    <a:stretch>
+                      <a:fillRect/>
+                    </a:stretch>
+                  </pic:blipFill>
+                  <pic:spPr bwMode="auto">
+                    <a:xfrm>
+                      <a:off x="0" y="0"/>
+                      <a:ext cx="4177542" cy="1942643"/>
+                    </a:xfrm>
+                    <a:prstGeom prst="rect">
+                      <a:avLst/>
+                    </a:prstGeom>
+                    <a:noFill/>
+                    <a:ln w="9525">
+                      <a:noFill/>
+                      <a:miter lim="800000"/>
+                      <a:headEnd/>
+                      <a:tailEnd/>
+                    </a:ln>
+                  </pic:spPr>
+                </pic:pic>
+              </a:graphicData>
+            </a:graphic>
+          </wp:inline>
+        </w:drawing>
+      </w:r>
+    </w:p>
+    <w:p>
+      <w:pPr>
+        <w:pStyle w:val="Inobrazek"/>
+      </w:pPr>
+      <w:r>
+        <w:t>Rys. 3.1.1. Układ testowy</w:t>
+      </w:r>
+    </w:p>
+    <w:p>
+      <w:pPr>
+        <w:pStyle w:val="Inynierka"/>
+        <w:ind w:firstLine="0"/>
+        <w:jc w:val="center"/>
+      </w:pPr>
+      <w:r>
+        <w:rPr>
+          <w:noProof/>
+          <w:lang w:eastAsia="pl-PL"/>
+        </w:rPr>
+        <w:drawing>
+          <wp:inline distT="0" distB="0" distL="0" distR="0">
+            <wp:extent cx="5295900" cy="2650942"/>
+            <wp:effectExtent l="19050" t="0" r="0" b="0"/>
+            <wp:docPr id="6" name="Obraz 10"/>
+            <wp:cNvGraphicFramePr>
+              <a:graphicFrameLocks xmlns:a="http://schemas.openxmlformats.org/drawingml/2006/main" noChangeAspect="1"/>
+            </wp:cNvGraphicFramePr>
+            <a:graphic xmlns:a="http://schemas.openxmlformats.org/drawingml/2006/main">
+              <a:graphicData uri="http://schemas.openxmlformats.org/drawingml/2006/picture">
+                <pic:pic xmlns:pic="http://schemas.openxmlformats.org/drawingml/2006/picture">
+                  <pic:nvPicPr>
+                    <pic:cNvPr id="0" name="Picture 10"/>
+                    <pic:cNvPicPr>
+                      <a:picLocks noChangeAspect="1" noChangeArrowheads="1"/>
+                    </pic:cNvPicPr>
+                  </pic:nvPicPr>
+                  <pic:blipFill>
+                    <a:blip r:embed="rId9"/>
+                    <a:srcRect/>
+                    <a:stretch>
+                      <a:fillRect/>
+                    </a:stretch>
+                  </pic:blipFill>
+                  <pic:spPr bwMode="auto">
+                    <a:xfrm>
+                      <a:off x="0" y="0"/>
+                      <a:ext cx="5294655" cy="2650319"/>
+                    </a:xfrm>
+                    <a:prstGeom prst="rect">
+                      <a:avLst/>
+                    </a:prstGeom>
+                    <a:noFill/>
+                    <a:ln w="9525">
+                      <a:noFill/>
+                      <a:miter lim="800000"/>
+                      <a:headEnd/>
+                      <a:tailEnd/>
+                    </a:ln>
+                  </pic:spPr>
+                </pic:pic>
+              </a:graphicData>
+            </a:graphic>
+          </wp:inline>
+        </w:drawing>
+      </w:r>
+    </w:p>
+    <w:p>
+      <w:pPr>
+        <w:pStyle w:val="Inynierka"/>
+        <w:ind w:firstLine="0"/>
+        <w:jc w:val="center"/>
+      </w:pPr>
+      <w:r>
+        <w:t>Rys. 3.1.2. Zasada działania układu testowego</w:t>
+      </w:r>
+    </w:p>
+    <w:p>
+      <w:pPr>
+        <w:pStyle w:val="Inynierka"/>
+        <w:rPr>
+          <w:rFonts w:cs="Arial"/>
+        </w:rPr>
+      </w:pPr>
+      <w:r>
+        <w:rPr>
+          <w:rFonts w:cs="Arial"/>
+        </w:rPr>
+        <w:lastRenderedPageBreak/>
+        <w:t>Podstawka pod elementy</w:t>
+      </w:r>
+      <w:r>
+        <w:rPr>
+          <w:rFonts w:cs="Arial"/>
+        </w:rPr>
+        <w:t xml:space="preserve"> </w:t>
+      </w:r>
+      <w:r>
+        <w:rPr>
+          <w:rFonts w:cs="Arial"/>
+        </w:rPr>
+        <w:t xml:space="preserve">J1 </w:t>
+      </w:r>
+      <w:r>
+        <w:rPr>
+          <w:rFonts w:cs="Arial"/>
+        </w:rPr>
+        <w:t>służ</w:t>
+      </w:r>
+      <w:r>
+        <w:rPr>
+          <w:rFonts w:cs="Arial"/>
+        </w:rPr>
+        <w:t>y</w:t>
+      </w:r>
+      <w:r>
+        <w:rPr>
+          <w:rFonts w:cs="Arial"/>
+        </w:rPr>
+        <w:t xml:space="preserve"> do umieszczenia badanego elementu. Pozwala na swobodne wkładanie i wyjmowanie elementów. Wyprowadzenia podstawki są połączone </w:t>
+      </w:r>
+      <w:r>
+        <w:rPr>
+          <w:rFonts w:cs="Arial"/>
+        </w:rPr>
+        <w:t>poprzez rezystory z wyprowadzeniami sterującymi mikrokontrolera PB0 – PB5 oraz z wejściami przetwornika A/C PC0 – PC2.</w:t>
+      </w:r>
+      <w:r>
+        <w:rPr>
+          <w:rFonts w:cs="Arial"/>
+        </w:rPr>
+        <w:t xml:space="preserve"> Na wyjścia mikrokontrolera wystawiany jest stan wysoki – 5 V, lub stan niski – 0 V. Wystawiając odpowiedni stan możliwe jest pobudzenie testowanego elementu i mierząc napięcie na jego pinach, rozpoznanie podłączonego elementu. </w:t>
+      </w:r>
+      <w:r>
+        <w:rPr>
+          <w:rFonts w:cs="Arial"/>
+        </w:rPr>
+        <w:t xml:space="preserve">Zadaniem rezystorów jest ograniczenie prądu płynącego z wyprowadzeń sterujących mikrokontrolera. Bez zastosowania rezystorów prąd płynący przez testowany element mógłby być </w:t>
+      </w:r>
+      <w:r>
+        <w:rPr>
+          <w:rFonts w:cs="Arial"/>
+        </w:rPr>
+        <w:t xml:space="preserve">na tyle duży, że uszkodziłby </w:t>
+      </w:r>
+      <w:r>
+        <w:rPr>
+          <w:rFonts w:cs="Arial"/>
+        </w:rPr>
+        <w:t>testowany element, jak również porty mikrokontrolera. Zastosowanie dwóch różnych wartości rezystancji daje większe możliwości</w:t>
+      </w:r>
+      <w:r>
+        <w:rPr>
+          <w:rFonts w:cs="Arial"/>
+        </w:rPr>
+        <w:t xml:space="preserve"> testowani</w:t>
+      </w:r>
+      <w:r>
+        <w:rPr>
+          <w:rFonts w:cs="Arial"/>
+        </w:rPr>
+        <w:t xml:space="preserve">, ponieważ programista może dobrać  </w:t>
+      </w:r>
+      <w:r>
+        <w:rPr>
+          <w:rFonts w:cs="Arial"/>
+        </w:rPr>
+        <w:t xml:space="preserve">odpowiedni rezystor do badanego elementu. Dodatkową opcją jest pobudzenie testowanego elementu bezpośrednio z wyprowadzenia mikrokontrolera, </w:t>
+      </w:r>
+      <w:r>
+        <w:rPr>
+          <w:rFonts w:cs="Arial"/>
+        </w:rPr>
+        <w:t>bez stosowania rezystora, ale uniemożliwi to wykorzystanie danego kanału przetwornika A/C.</w:t>
+      </w:r>
+    </w:p>
+    <w:p>
+      <w:pPr>
+        <w:pStyle w:val="podrozdziain"/>
+        <w:rPr>
+          <w:b w:val="0"/>
+        </w:rPr>
+      </w:pPr>
+      <w:r>
+        <w:rPr>
+          <w:b w:val="0"/>
+        </w:rPr>
+        <w:t>3.1.1. Badanie rezystancji</w:t>
+      </w:r>
+    </w:p>
+    <w:p>
+      <w:pPr>
+        <w:pStyle w:val="Inynierka"/>
+      </w:pPr>
+      <w:r>
+        <w:t>Testowanie rezystancji polega na sprawdzeniu, czy spadek napięcia na elemencie jest taki sam</w:t>
+      </w:r>
+      <w:r>
+        <w:t>,</w:t>
+      </w:r>
+      <w:r>
+        <w:t xml:space="preserve"> niezależnie od polaryzacji.</w:t>
+      </w:r>
+      <w:r>
+        <w:t xml:space="preserve"> </w:t>
+      </w:r>
+      <w:r>
+        <w:t>Cały algorytm pokazano na rys. 3.1.1.1.</w:t>
+      </w:r>
+    </w:p>
+    <w:p>
+      <w:pPr>
+        <w:pStyle w:val="Inynierka"/>
+        <w:ind w:firstLine="0"/>
+        <w:jc w:val="center"/>
+      </w:pPr>
+      <w:r>
+        <w:rPr>
+          <w:noProof/>
+          <w:lang w:eastAsia="pl-PL"/>
+        </w:rPr>
+        <w:drawing>
+          <wp:inline distT="0" distB="0" distL="0" distR="0">
+            <wp:extent cx="4019550" cy="4953000"/>
+            <wp:effectExtent l="19050" t="0" r="0" b="0"/>
+            <wp:docPr id="16" name="Obraz 16"/>
+            <wp:cNvGraphicFramePr>
+              <a:graphicFrameLocks xmlns:a="http://schemas.openxmlformats.org/drawingml/2006/main" noChangeAspect="1"/>
+            </wp:cNvGraphicFramePr>
+            <a:graphic xmlns:a="http://schemas.openxmlformats.org/drawingml/2006/main">
+              <a:graphicData uri="http://schemas.openxmlformats.org/drawingml/2006/picture">
+                <pic:pic xmlns:pic="http://schemas.openxmlformats.org/drawingml/2006/picture">
+                  <pic:nvPicPr>
+                    <pic:cNvPr id="0" name="Picture 16"/>
+                    <pic:cNvPicPr>
+                      <a:picLocks noChangeAspect="1" noChangeArrowheads="1"/>
+                    </pic:cNvPicPr>
+                  </pic:nvPicPr>
+                  <pic:blipFill>
+                    <a:blip r:embed="rId10"/>
+                    <a:srcRect/>
+                    <a:stretch>
+                      <a:fillRect/>
+                    </a:stretch>
+                  </pic:blipFill>
+                  <pic:spPr bwMode="auto">
+                    <a:xfrm>
+                      <a:off x="0" y="0"/>
+                      <a:ext cx="4019550" cy="4953000"/>
+                    </a:xfrm>
+                    <a:prstGeom prst="rect">
+                      <a:avLst/>
+                    </a:prstGeom>
+                    <a:noFill/>
+                    <a:ln w="9525">
+                      <a:noFill/>
+                      <a:miter lim="800000"/>
+                      <a:headEnd/>
+                      <a:tailEnd/>
+                    </a:ln>
+                  </pic:spPr>
+                </pic:pic>
+              </a:graphicData>
+            </a:graphic>
+          </wp:inline>
+        </w:drawing>
+      </w:r>
+    </w:p>
+    <w:p>
+      <w:pPr>
+        <w:pStyle w:val="Inobrazek"/>
+      </w:pPr>
+      <w:r>
+        <w:t>Rys. 3.1.1.1. Algorytm testowania rezystancji</w:t>
+      </w:r>
+    </w:p>
+    <w:p>
+      <w:pPr>
+        <w:pStyle w:val="Inynierka"/>
+      </w:pPr>
+      <w:r>
+        <w:t>Na początku pomiaru jest wybierany zakres testowanej rezystancji</w:t>
+      </w:r>
+      <w:r>
+        <w:t xml:space="preserve">. </w:t>
+      </w:r>
+    </w:p>
+    <w:p>
+      <w:pPr>
+        <w:pStyle w:val="Inynierka"/>
+      </w:pPr>
+      <w:r>
+        <w:t>W pierwszym etapie, który został przedstawiony na rys. 3.1.1.1, w</w:t>
+      </w:r>
+      <w:r>
+        <w:t>ykorzystywane są dwa piny wejściowe</w:t>
+      </w:r>
+      <w:r>
+        <w:t xml:space="preserve">. Na początku wykorzystywane są rezystory 680 </w:t>
+      </w:r>
+      <w:r>
+        <w:rPr>
+          <w:rFonts w:ascii="Symbol" w:hAnsi="Symbol"/>
+        </w:rPr>
+        <w:t></w:t>
+      </w:r>
+      <w:r>
+        <w:t xml:space="preserve"> na obu pinach. Na pierwsze z wyjść sterujących mikrokontrolera podawany jest stan wysoki, na drugie stan niski, a trzecie jest ustawiane w stan wysokiej impedancji, aby nie pobierało prądu, tym samym </w:t>
+      </w:r>
+      <w:r>
+        <w:lastRenderedPageBreak/>
+        <w:t xml:space="preserve">powodując niepoprawność pomiaru. Po ustawieniu pinów dokonywany jest pomiar za pomocą przetwornika A/C i wyliczane jest napięcie </w:t>
+      </w:r>
+      <w:r>
+        <w:t>na badanym elemencie.</w:t>
+      </w:r>
+    </w:p>
+    <w:p>
+      <w:pPr>
+        <w:pStyle w:val="Inynierka"/>
+      </w:pPr>
+      <w:r>
+        <w:t>W drugim etapie następuje odwrócenie polaryzacji, czyli pin mikrokontrolera, na którym wcześniej był stan wysoki ustawiany jest w stan niski</w:t>
+      </w:r>
+      <w:r>
+        <w:t>, a pin, który był ustawiony w stan niski przełączany jest w stan wysoki. Potem wykonywane są pomiary i obliczane jest napięcie pomiędzy dwoma pinami testowymi. Jeśli napięcia przy pierwszym pomiarze i drugim są podobne to element uznawany jest za rezystor.</w:t>
+      </w:r>
+    </w:p>
+    <w:p>
+      <w:pPr>
+        <w:pStyle w:val="Inynierka"/>
+      </w:pPr>
+    </w:p>
+    <w:p>
+      <w:pPr>
+        <w:pStyle w:val="Inynierka"/>
+      </w:pPr>
+    </w:p>
+    <w:p>
+      <w:pPr>
+        <w:pStyle w:val="Inynierka"/>
+      </w:pPr>
+    </w:p>
+    <w:p>
+      <w:pPr>
+        <w:pStyle w:val="Inynierka"/>
+      </w:pPr>
+    </w:p>
+    <w:p>
+      <w:pPr>
+        <w:pStyle w:val="podrozdziain"/>
+      </w:pPr>
+      <w:r>
+        <w:t>3.2. Mikrokontroler</w:t>
+      </w:r>
+    </w:p>
+    <w:p>
+      <w:pPr>
+        <w:pStyle w:val="Inynierka"/>
+      </w:pPr>
+      <w:r>
+        <w:t>W przedstawionym urządzeniu zastosowano mikrokontroler ATmega8A. Jest to jeden z najpopularniejszych mikrokontrolerów 8-bitowych.</w:t>
+      </w:r>
+      <w:r>
+        <w:t xml:space="preserve"> Posiada 8 kB pamięci programu - Flash i 1 kB pamięci podręcznej – SRAM. Rozmiar posiadanej pamięci nie jest duży, ale wystarczający do prostych układów</w:t>
+      </w:r>
+      <w:r>
+        <w:t xml:space="preserve"> takich</w:t>
+      </w:r>
+      <w:r>
+        <w:t xml:space="preserve"> jak tester elementów półprzewodnikowych. Układ posiada 23 linie </w:t>
+      </w:r>
+      <w:r>
+        <w:rPr>
+          <w:highlight w:val="yellow"/>
+        </w:rPr>
+        <w:t>I/O</w:t>
+      </w:r>
+      <w:r>
+        <w:t>, które mogą zostać dowolnie zaprogramowane w celu komunikacji mikrokontr</w:t>
+      </w:r>
+      <w:r>
+        <w:t>olera z zewnętrznymi układami. Jednym z</w:t>
+      </w:r>
+      <w:r>
+        <w:t xml:space="preserve"> istotniejszych </w:t>
+      </w:r>
+      <w:r>
+        <w:t>układów peryferyjnych mikro</w:t>
+      </w:r>
+      <w:r>
+        <w:t>kontrolera jest przetwornik A/C</w:t>
+      </w:r>
+      <w:r>
+        <w:t xml:space="preserve"> o</w:t>
+      </w:r>
+      <w:r>
+        <w:t> </w:t>
+      </w:r>
+      <w:r>
+        <w:t>rozdzielczości 10 bitów.</w:t>
+      </w:r>
+    </w:p>
+    <w:p>
+      <w:pPr>
+        <w:pStyle w:val="Inynierka"/>
+      </w:pPr>
+      <w:r>
+        <w:t xml:space="preserve">Zegar w mikrokontrolerze został ustawiony na </w:t>
+      </w:r>
+      <w:r>
+        <w:t>8</w:t>
+      </w:r>
+      <w:r>
+        <w:t> </w:t>
+      </w:r>
+      <w:r>
+        <w:rPr>
+          <w:highlight w:val="yellow"/>
+        </w:rPr>
+        <w:t>MHz</w:t>
+      </w:r>
+      <w:r>
+        <w:t>. Skorzystano z wewnętrznego oscylatora RC. Jedynym pomiarem, w którym ważną rolę pełni pomiar czasu jest pomiar pojemności, ale nie jest on na tyle istotny, aby zastosować zewnętrzny sygnał zeg</w:t>
+      </w:r>
+      <w:r>
+        <w:t>arowy o większej dokładności. Z</w:t>
+      </w:r>
+      <w:r>
+        <w:t xml:space="preserve"> tego względu wyniki pomiaru pojemności mogą się nieznacznie różnić od rzeczywistych wielkości, ale należy pamiętać, że głównym zadaniem projektowanego układu jest rozpoznawanie elementów.</w:t>
+      </w:r>
+      <w:r>
+        <w:t xml:space="preserve"> </w:t>
+      </w:r>
+      <w:r>
+        <w:t>Dodatkowo użycie zewnętrznego źródła sygnału zegarowego zwiększyłoby liczbę elementów potrzebnych do poprawnej pracy układu.</w:t>
+      </w:r>
+    </w:p>
+    <w:p>
+      <w:pPr>
+        <w:pStyle w:val="Inynierka"/>
+      </w:pPr>
+      <w:r>
+        <w:t xml:space="preserve">ATmega8A posiada 23 programowalne linie I/O, </w:t>
+      </w:r>
+      <w:r>
+        <w:t>które</w:t>
+      </w:r>
+      <w:r>
+        <w:t xml:space="preserve"> ustawić</w:t>
+      </w:r>
+      <w:r>
+        <w:t xml:space="preserve"> jako wejścia, wtedy wykorzystywane są do odbier</w:t>
+      </w:r>
+      <w:r>
+        <w:t>ania sygnałów z zewnątrz, lub</w:t>
+      </w:r>
+      <w:r>
+        <w:t xml:space="preserve"> jako wyjścia, </w:t>
+      </w:r>
+      <w:r>
+        <w:t xml:space="preserve">aby sterować </w:t>
+      </w:r>
+      <w:r>
+        <w:t xml:space="preserve">zewnętrznymi układami. Porty od PD0 do PD5 ustawiono jako wyjścia i zostały wykorzystane do sterowania wyświetlaczem LCD. </w:t>
+      </w:r>
+    </w:p>
+    <w:p>
+      <w:pPr>
+        <w:pStyle w:val="Inynierka"/>
+        <w:rPr>
+          <w:rFonts w:cs="Arial"/>
+        </w:rPr>
+      </w:pPr>
+      <w:r>
+        <w:t>Port</w:t>
+      </w:r>
+      <w:r>
+        <w:t xml:space="preserve"> PD7 został wykorzystany jako wejście, w celu odczytu stanu przycisku, który uruchamia procedurę testową.</w:t>
+      </w:r>
+      <w:r>
+        <w:t xml:space="preserve"> Sposób podłączenia przycisku zaprezentowano na </w:t>
+      </w:r>
+      <w:r>
+        <w:rPr>
+          <w:highlight w:val="yellow"/>
+        </w:rPr>
+        <w:t>rys. 3.2.1.</w:t>
+      </w:r>
+      <w:r>
+        <w:t xml:space="preserve"> Ustawiając linie I/O istnieje możliwość ustawienia opcji </w:t>
+      </w:r>
+      <w:r>
+        <w:rPr>
+          <w:i/>
+        </w:rPr>
+        <w:t>pull-up</w:t>
+      </w:r>
+      <w:r>
+        <w:t>, czyli podciągnięcia pinu do zasilania przez wewnętrzny rezystor, którego rezystancja wynosi 20 – 50 k</w:t>
+      </w:r>
+      <w:r>
+        <w:rPr>
+          <w:rFonts w:ascii="Symbol" w:hAnsi="Symbol"/>
+        </w:rPr>
+        <w:t></w:t>
+      </w:r>
+      <w:r>
+        <w:rPr>
+          <w:rFonts w:ascii="Symbol" w:hAnsi="Symbol"/>
+        </w:rPr>
+        <w:t></w:t>
+      </w:r>
+      <w:r>
+        <w:rPr>
+          <w:rFonts w:cs="Arial"/>
+        </w:rPr>
+        <w:t xml:space="preserve"> </w:t>
+      </w:r>
+      <w:r>
+        <w:rPr>
+          <w:rFonts w:cs="Arial"/>
+        </w:rPr>
+        <w:t>Podciągniecie pinu do zas</w:t>
+      </w:r>
+      <w:r>
+        <w:rPr>
+          <w:rFonts w:cs="Arial"/>
+        </w:rPr>
+        <w:t>i</w:t>
+      </w:r>
+      <w:r>
+        <w:rPr>
+          <w:rFonts w:cs="Arial"/>
+        </w:rPr>
+        <w:t>lania spowoduje, że</w:t>
+      </w:r>
+      <w:r>
+        <w:rPr>
+          <w:rFonts w:cs="Arial"/>
+        </w:rPr>
+        <w:t xml:space="preserve"> pin wejściowy mikrokontrolera będzie przyjmował tylko dwa stany logiczne, stan wysoki i stan niski. Zastosowanie wewnętrznego rezystora podciągającego wyeliminowało potrzebę użycia zewnętrznego rezystora, zmniejszając liczbę potrzebnych elementów. </w:t>
+      </w:r>
+      <w:r>
+        <w:rPr>
+          <w:rFonts w:cs="Arial"/>
+        </w:rPr>
+        <w:t>Często stosując przyciski używa się podłączonego równolegle kondensatora, w celu sprzętowej eliminacji drgań styków. Jednak w tym przypadku zdecydowano się wyeliminować drgania styków metodą programową. Przycisk służy do uruchomienia  procedury testowej, która jest głównym zadaniem mikroprocesor</w:t>
+      </w:r>
+      <w:r>
+        <w:rPr>
+          <w:rFonts w:cs="Arial"/>
+        </w:rPr>
+        <w:t>a. P</w:t>
+      </w:r>
+      <w:r>
+        <w:rPr>
+          <w:rFonts w:cs="Arial"/>
+        </w:rPr>
+        <w:t xml:space="preserve">oza procesem testowania </w:t>
+      </w:r>
+      <w:r>
+        <w:rPr>
+          <w:rFonts w:cs="Arial"/>
+        </w:rPr>
+        <w:t>moc obliczeniowa mikroprocesora nie jest wykorzystywana, więc programowa metoda eliminacji drgań styków nie wpłynie negatywnie na wykonywany program.</w:t>
+      </w:r>
+    </w:p>
+    <w:p>
+      <w:pPr>
+        <w:pStyle w:val="Inobrazek"/>
+      </w:pPr>
+      <w:r>
+        <w:rPr>
+          <w:noProof/>
+          <w:lang w:eastAsia="pl-PL"/>
+        </w:rPr>
+        <w:lastRenderedPageBreak/>
         <w:drawing>
           <wp:inline distT="0" distB="0" distL="0" distR="0">
             <wp:extent cx="1924050" cy="1740558"/>
@@ -1694,7 +2169,7 @@
                     </pic:cNvPicPr>
                   </pic:nvPicPr>
                   <pic:blipFill>
-                    <a:blip r:embed="rId8"/>
+                    <a:blip r:embed="rId11"/>
                     <a:srcRect/>
                     <a:stretch>
                       <a:fillRect/>
@@ -1773,14 +2248,7 @@
         <w:rPr>
           <w:rFonts w:cs="Arial"/>
         </w:rPr>
-        <w:t xml:space="preserve">. Samo sterowanie </w:t>
-      </w:r>
-      <w:r>
-        <w:rPr>
-          <w:rFonts w:cs="Arial"/>
-        </w:rPr>
-        <w:lastRenderedPageBreak/>
-        <w:t>elementem polega na wystawianiu na pinach mikrokontrolera odpowiednich stanów logicznych, a tym samym podawaniu napięcia na badany element. Rezystory natomiast pozwalają na sterowanie natężeniem prądu podawanego na testowany element. Jeśli w danej chwili nie jest przeprowadzany pomiar, to piny PB0 – PB5 są ustawiane jako wejścia i podciągane do zasilania przez wewnętrzne rezystory, w celu ograniczenia poboru mocy.</w:t>
+        <w:t>. Samo sterowanie elementem polega na wystawianiu na pinach mikrokontrolera odpowiednich stanów logicznych, a tym samym podawaniu napięcia na badany element. Rezystory natomiast pozwalają na sterowanie natężeniem prądu podawanego na testowany element. Jeśli w danej chwili nie jest przeprowadzany pomiar, to piny PB0 – PB5 są ustawiane jako wejścia i podciągane do zasilania przez wewnętrzne rezystory, w celu ograniczenia poboru mocy.</w:t>
       </w:r>
     </w:p>
     <w:p>
@@ -2148,6 +2616,7 @@
         <w:pStyle w:val="Inynierka"/>
       </w:pPr>
       <w:r>
+        <w:lastRenderedPageBreak/>
         <w:t>We współczesnych mikrokontrolerach powszechnie stosowane jest rozwiązanie konstrukcyjne In-System Programming. Polega na tym, że producent układu w jego pamięci umieszcza program zwany Boot Loderem, który umożliwia wprowadzenie mikrokontrolera w stan programowania, a następnie poprzez wyprowadzenia układu następuje programowanie p</w:t>
       </w:r>
       <w:r>
@@ -2188,7 +2657,6 @@
           <w:noProof/>
           <w:lang w:eastAsia="pl-PL"/>
         </w:rPr>
-        <w:lastRenderedPageBreak/>
         <w:drawing>
           <wp:inline distT="0" distB="0" distL="0" distR="0">
             <wp:extent cx="3798170" cy="1562100"/>
@@ -2207,7 +2675,7 @@
                     </pic:cNvPicPr>
                   </pic:nvPicPr>
                   <pic:blipFill>
-                    <a:blip r:embed="rId9"/>
+                    <a:blip r:embed="rId12"/>
                     <a:srcRect/>
                     <a:stretch>
                       <a:fillRect/>
@@ -2300,6 +2768,7 @@
           <w:noProof/>
           <w:lang w:eastAsia="pl-PL"/>
         </w:rPr>
+        <w:lastRenderedPageBreak/>
         <w:drawing>
           <wp:inline distT="0" distB="0" distL="0" distR="0">
             <wp:extent cx="3400425" cy="2574702"/>
@@ -2318,7 +2787,7 @@
                     </pic:cNvPicPr>
                   </pic:nvPicPr>
                   <pic:blipFill>
-                    <a:blip r:embed="rId10"/>
+                    <a:blip r:embed="rId13"/>
                     <a:srcRect/>
                     <a:stretch>
                       <a:fillRect/>
@@ -2377,11 +2846,7 @@
         <w:t>Wynika to z faktu, że programator posiada wyprowadzone linie zasilania</w:t>
       </w:r>
       <w:r>
-        <w:t xml:space="preserve">, Vcc i GND, o </w:t>
-      </w:r>
-      <w:r>
-        <w:lastRenderedPageBreak/>
-        <w:t>napięciu 5 V</w:t>
+        <w:t>, Vcc i GND, o napięciu 5 V</w:t>
       </w:r>
       <w:r>
         <w:t>, połączone z układem tak, jak pokazano</w:t>
@@ -2498,6 +2963,7 @@
           <w:noProof/>
           <w:lang w:eastAsia="pl-PL"/>
         </w:rPr>
+        <w:lastRenderedPageBreak/>
         <w:drawing>
           <wp:inline distT="0" distB="0" distL="0" distR="0">
             <wp:extent cx="4634480" cy="1857375"/>
@@ -2516,7 +2982,7 @@
                     </pic:cNvPicPr>
                   </pic:nvPicPr>
                   <pic:blipFill>
-                    <a:blip r:embed="rId11"/>
+                    <a:blip r:embed="rId14"/>
                     <a:srcRect/>
                     <a:stretch>
                       <a:fillRect/>
@@ -2635,7 +3101,7 @@
         </w:rPr>
         <w:t xml:space="preserve">Markus Frejek, AVR - Transistortester, </w:t>
       </w:r>
-      <w:hyperlink r:id="rId12" w:history="1">
+      <w:hyperlink r:id="rId15" w:history="1">
         <w:r>
           <w:rPr>
             <w:rStyle w:val="Hipercze"/>
@@ -2691,7 +3157,7 @@
         </w:rPr>
         <w:t xml:space="preserve">bbeler, AVR Transistortester, </w:t>
       </w:r>
-      <w:hyperlink r:id="rId13" w:anchor="Software_.28English.29" w:history="1">
+      <w:hyperlink r:id="rId16" w:anchor="Software_.28English.29" w:history="1">
         <w:r>
           <w:rPr>
             <w:rStyle w:val="Hipercze"/>
@@ -2742,7 +3208,7 @@
       </w:pPr>
     </w:p>
     <w:sectPr>
-      <w:footerReference w:type="default" r:id="rId14"/>
+      <w:footerReference w:type="default" r:id="rId17"/>
       <w:pgSz w:w="11906" w:h="16838"/>
       <w:pgMar w:top="1418" w:right="1418" w:bottom="1418" w:left="1985" w:header="709" w:footer="709" w:gutter="0"/>
       <w:pgNumType w:start="3"/>
@@ -2792,7 +3258,7 @@
             <w:rPr>
               <w:noProof/>
             </w:rPr>
-            <w:t>4</w:t>
+            <w:t>10</w:t>
           </w:r>
         </w:fldSimple>
       </w:p>
@@ -2828,16 +3294,16 @@
 <file path=word/numbering.xml><?xml version="1.0" encoding="utf-8"?>
 <w:numbering xmlns:ve="http://schemas.openxmlformats.org/markup-compatibility/2006" xmlns:o="urn:schemas-microsoft-com:office:office" xmlns:r="http://schemas.openxmlformats.org/officeDocument/2006/relationships" xmlns:m="http://schemas.openxmlformats.org/officeDocument/2006/math" xmlns:v="urn:schemas-microsoft-com:vml" xmlns:wp="http://schemas.openxmlformats.org/drawingml/2006/wordprocessingDrawing" xmlns:w10="urn:schemas-microsoft-com:office:word" xmlns:w="http://schemas.openxmlformats.org/wordprocessingml/2006/main" xmlns:wne="http://schemas.microsoft.com/office/word/2006/wordml">
   <w:abstractNum w:abstractNumId="0">
-    <w:nsid w:val="3027781C"/>
+    <w:nsid w:val="29072A28"/>
     <w:multiLevelType w:val="hybridMultilevel"/>
-    <w:tmpl w:val="2E3E496A"/>
+    <w:tmpl w:val="F74CB1BA"/>
     <w:lvl w:ilvl="0" w:tplc="04150001">
       <w:start w:val="1"/>
       <w:numFmt w:val="bullet"/>
       <w:lvlText w:val=""/>
       <w:lvlJc w:val="left"/>
       <w:pPr>
-        <w:ind w:left="1485" w:hanging="360"/>
+        <w:ind w:left="1429" w:hanging="360"/>
       </w:pPr>
       <w:rPr>
         <w:rFonts w:ascii="Symbol" w:hAnsi="Symbol" w:hint="default"/>
@@ -2849,7 +3315,7 @@
       <w:lvlText w:val="o"/>
       <w:lvlJc w:val="left"/>
       <w:pPr>
-        <w:ind w:left="2205" w:hanging="360"/>
+        <w:ind w:left="2149" w:hanging="360"/>
       </w:pPr>
       <w:rPr>
         <w:rFonts w:ascii="Courier New" w:hAnsi="Courier New" w:cs="Courier New" w:hint="default"/>
@@ -2861,7 +3327,7 @@
       <w:lvlText w:val=""/>
       <w:lvlJc w:val="left"/>
       <w:pPr>
-        <w:ind w:left="2925" w:hanging="360"/>
+        <w:ind w:left="2869" w:hanging="360"/>
       </w:pPr>
       <w:rPr>
         <w:rFonts w:ascii="Wingdings" w:hAnsi="Wingdings" w:hint="default"/>
@@ -2873,7 +3339,7 @@
       <w:lvlText w:val=""/>
       <w:lvlJc w:val="left"/>
       <w:pPr>
-        <w:ind w:left="3645" w:hanging="360"/>
+        <w:ind w:left="3589" w:hanging="360"/>
       </w:pPr>
       <w:rPr>
         <w:rFonts w:ascii="Symbol" w:hAnsi="Symbol" w:hint="default"/>
@@ -2885,7 +3351,7 @@
       <w:lvlText w:val="o"/>
       <w:lvlJc w:val="left"/>
       <w:pPr>
-        <w:ind w:left="4365" w:hanging="360"/>
+        <w:ind w:left="4309" w:hanging="360"/>
       </w:pPr>
       <w:rPr>
         <w:rFonts w:ascii="Courier New" w:hAnsi="Courier New" w:cs="Courier New" w:hint="default"/>
@@ -2897,7 +3363,7 @@
       <w:lvlText w:val=""/>
       <w:lvlJc w:val="left"/>
       <w:pPr>
-        <w:ind w:left="5085" w:hanging="360"/>
+        <w:ind w:left="5029" w:hanging="360"/>
       </w:pPr>
       <w:rPr>
         <w:rFonts w:ascii="Wingdings" w:hAnsi="Wingdings" w:hint="default"/>
@@ -2909,7 +3375,7 @@
       <w:lvlText w:val=""/>
       <w:lvlJc w:val="left"/>
       <w:pPr>
-        <w:ind w:left="5805" w:hanging="360"/>
+        <w:ind w:left="5749" w:hanging="360"/>
       </w:pPr>
       <w:rPr>
         <w:rFonts w:ascii="Symbol" w:hAnsi="Symbol" w:hint="default"/>
@@ -2921,7 +3387,7 @@
       <w:lvlText w:val="o"/>
       <w:lvlJc w:val="left"/>
       <w:pPr>
-        <w:ind w:left="6525" w:hanging="360"/>
+        <w:ind w:left="6469" w:hanging="360"/>
       </w:pPr>
       <w:rPr>
         <w:rFonts w:ascii="Courier New" w:hAnsi="Courier New" w:cs="Courier New" w:hint="default"/>
@@ -2933,7 +3399,7 @@
       <w:lvlText w:val=""/>
       <w:lvlJc w:val="left"/>
       <w:pPr>
-        <w:ind w:left="7245" w:hanging="360"/>
+        <w:ind w:left="7189" w:hanging="360"/>
       </w:pPr>
       <w:rPr>
         <w:rFonts w:ascii="Wingdings" w:hAnsi="Wingdings" w:hint="default"/>
@@ -2941,6 +3407,232 @@
     </w:lvl>
   </w:abstractNum>
   <w:abstractNum w:abstractNumId="1">
+    <w:nsid w:val="3027781C"/>
+    <w:multiLevelType w:val="hybridMultilevel"/>
+    <w:tmpl w:val="2E3E496A"/>
+    <w:lvl w:ilvl="0" w:tplc="04150001">
+      <w:start w:val="1"/>
+      <w:numFmt w:val="bullet"/>
+      <w:lvlText w:val=""/>
+      <w:lvlJc w:val="left"/>
+      <w:pPr>
+        <w:ind w:left="1485" w:hanging="360"/>
+      </w:pPr>
+      <w:rPr>
+        <w:rFonts w:ascii="Symbol" w:hAnsi="Symbol" w:hint="default"/>
+      </w:rPr>
+    </w:lvl>
+    <w:lvl w:ilvl="1" w:tplc="04150003" w:tentative="1">
+      <w:start w:val="1"/>
+      <w:numFmt w:val="bullet"/>
+      <w:lvlText w:val="o"/>
+      <w:lvlJc w:val="left"/>
+      <w:pPr>
+        <w:ind w:left="2205" w:hanging="360"/>
+      </w:pPr>
+      <w:rPr>
+        <w:rFonts w:ascii="Courier New" w:hAnsi="Courier New" w:cs="Courier New" w:hint="default"/>
+      </w:rPr>
+    </w:lvl>
+    <w:lvl w:ilvl="2" w:tplc="04150005" w:tentative="1">
+      <w:start w:val="1"/>
+      <w:numFmt w:val="bullet"/>
+      <w:lvlText w:val=""/>
+      <w:lvlJc w:val="left"/>
+      <w:pPr>
+        <w:ind w:left="2925" w:hanging="360"/>
+      </w:pPr>
+      <w:rPr>
+        <w:rFonts w:ascii="Wingdings" w:hAnsi="Wingdings" w:hint="default"/>
+      </w:rPr>
+    </w:lvl>
+    <w:lvl w:ilvl="3" w:tplc="04150001" w:tentative="1">
+      <w:start w:val="1"/>
+      <w:numFmt w:val="bullet"/>
+      <w:lvlText w:val=""/>
+      <w:lvlJc w:val="left"/>
+      <w:pPr>
+        <w:ind w:left="3645" w:hanging="360"/>
+      </w:pPr>
+      <w:rPr>
+        <w:rFonts w:ascii="Symbol" w:hAnsi="Symbol" w:hint="default"/>
+      </w:rPr>
+    </w:lvl>
+    <w:lvl w:ilvl="4" w:tplc="04150003" w:tentative="1">
+      <w:start w:val="1"/>
+      <w:numFmt w:val="bullet"/>
+      <w:lvlText w:val="o"/>
+      <w:lvlJc w:val="left"/>
+      <w:pPr>
+        <w:ind w:left="4365" w:hanging="360"/>
+      </w:pPr>
+      <w:rPr>
+        <w:rFonts w:ascii="Courier New" w:hAnsi="Courier New" w:cs="Courier New" w:hint="default"/>
+      </w:rPr>
+    </w:lvl>
+    <w:lvl w:ilvl="5" w:tplc="04150005" w:tentative="1">
+      <w:start w:val="1"/>
+      <w:numFmt w:val="bullet"/>
+      <w:lvlText w:val=""/>
+      <w:lvlJc w:val="left"/>
+      <w:pPr>
+        <w:ind w:left="5085" w:hanging="360"/>
+      </w:pPr>
+      <w:rPr>
+        <w:rFonts w:ascii="Wingdings" w:hAnsi="Wingdings" w:hint="default"/>
+      </w:rPr>
+    </w:lvl>
+    <w:lvl w:ilvl="6" w:tplc="04150001" w:tentative="1">
+      <w:start w:val="1"/>
+      <w:numFmt w:val="bullet"/>
+      <w:lvlText w:val=""/>
+      <w:lvlJc w:val="left"/>
+      <w:pPr>
+        <w:ind w:left="5805" w:hanging="360"/>
+      </w:pPr>
+      <w:rPr>
+        <w:rFonts w:ascii="Symbol" w:hAnsi="Symbol" w:hint="default"/>
+      </w:rPr>
+    </w:lvl>
+    <w:lvl w:ilvl="7" w:tplc="04150003" w:tentative="1">
+      <w:start w:val="1"/>
+      <w:numFmt w:val="bullet"/>
+      <w:lvlText w:val="o"/>
+      <w:lvlJc w:val="left"/>
+      <w:pPr>
+        <w:ind w:left="6525" w:hanging="360"/>
+      </w:pPr>
+      <w:rPr>
+        <w:rFonts w:ascii="Courier New" w:hAnsi="Courier New" w:cs="Courier New" w:hint="default"/>
+      </w:rPr>
+    </w:lvl>
+    <w:lvl w:ilvl="8" w:tplc="04150005" w:tentative="1">
+      <w:start w:val="1"/>
+      <w:numFmt w:val="bullet"/>
+      <w:lvlText w:val=""/>
+      <w:lvlJc w:val="left"/>
+      <w:pPr>
+        <w:ind w:left="7245" w:hanging="360"/>
+      </w:pPr>
+      <w:rPr>
+        <w:rFonts w:ascii="Wingdings" w:hAnsi="Wingdings" w:hint="default"/>
+      </w:rPr>
+    </w:lvl>
+  </w:abstractNum>
+  <w:abstractNum w:abstractNumId="2">
+    <w:nsid w:val="6426640F"/>
+    <w:multiLevelType w:val="hybridMultilevel"/>
+    <w:tmpl w:val="9D9CDA26"/>
+    <w:lvl w:ilvl="0" w:tplc="04150001">
+      <w:start w:val="1"/>
+      <w:numFmt w:val="bullet"/>
+      <w:lvlText w:val=""/>
+      <w:lvlJc w:val="left"/>
+      <w:pPr>
+        <w:ind w:left="1429" w:hanging="360"/>
+      </w:pPr>
+      <w:rPr>
+        <w:rFonts w:ascii="Symbol" w:hAnsi="Symbol" w:hint="default"/>
+      </w:rPr>
+    </w:lvl>
+    <w:lvl w:ilvl="1" w:tplc="04150003" w:tentative="1">
+      <w:start w:val="1"/>
+      <w:numFmt w:val="bullet"/>
+      <w:lvlText w:val="o"/>
+      <w:lvlJc w:val="left"/>
+      <w:pPr>
+        <w:ind w:left="2149" w:hanging="360"/>
+      </w:pPr>
+      <w:rPr>
+        <w:rFonts w:ascii="Courier New" w:hAnsi="Courier New" w:cs="Courier New" w:hint="default"/>
+      </w:rPr>
+    </w:lvl>
+    <w:lvl w:ilvl="2" w:tplc="04150005" w:tentative="1">
+      <w:start w:val="1"/>
+      <w:numFmt w:val="bullet"/>
+      <w:lvlText w:val=""/>
+      <w:lvlJc w:val="left"/>
+      <w:pPr>
+        <w:ind w:left="2869" w:hanging="360"/>
+      </w:pPr>
+      <w:rPr>
+        <w:rFonts w:ascii="Wingdings" w:hAnsi="Wingdings" w:hint="default"/>
+      </w:rPr>
+    </w:lvl>
+    <w:lvl w:ilvl="3" w:tplc="04150001" w:tentative="1">
+      <w:start w:val="1"/>
+      <w:numFmt w:val="bullet"/>
+      <w:lvlText w:val=""/>
+      <w:lvlJc w:val="left"/>
+      <w:pPr>
+        <w:ind w:left="3589" w:hanging="360"/>
+      </w:pPr>
+      <w:rPr>
+        <w:rFonts w:ascii="Symbol" w:hAnsi="Symbol" w:hint="default"/>
+      </w:rPr>
+    </w:lvl>
+    <w:lvl w:ilvl="4" w:tplc="04150003" w:tentative="1">
+      <w:start w:val="1"/>
+      <w:numFmt w:val="bullet"/>
+      <w:lvlText w:val="o"/>
+      <w:lvlJc w:val="left"/>
+      <w:pPr>
+        <w:ind w:left="4309" w:hanging="360"/>
+      </w:pPr>
+      <w:rPr>
+        <w:rFonts w:ascii="Courier New" w:hAnsi="Courier New" w:cs="Courier New" w:hint="default"/>
+      </w:rPr>
+    </w:lvl>
+    <w:lvl w:ilvl="5" w:tplc="04150005" w:tentative="1">
+      <w:start w:val="1"/>
+      <w:numFmt w:val="bullet"/>
+      <w:lvlText w:val=""/>
+      <w:lvlJc w:val="left"/>
+      <w:pPr>
+        <w:ind w:left="5029" w:hanging="360"/>
+      </w:pPr>
+      <w:rPr>
+        <w:rFonts w:ascii="Wingdings" w:hAnsi="Wingdings" w:hint="default"/>
+      </w:rPr>
+    </w:lvl>
+    <w:lvl w:ilvl="6" w:tplc="04150001" w:tentative="1">
+      <w:start w:val="1"/>
+      <w:numFmt w:val="bullet"/>
+      <w:lvlText w:val=""/>
+      <w:lvlJc w:val="left"/>
+      <w:pPr>
+        <w:ind w:left="5749" w:hanging="360"/>
+      </w:pPr>
+      <w:rPr>
+        <w:rFonts w:ascii="Symbol" w:hAnsi="Symbol" w:hint="default"/>
+      </w:rPr>
+    </w:lvl>
+    <w:lvl w:ilvl="7" w:tplc="04150003" w:tentative="1">
+      <w:start w:val="1"/>
+      <w:numFmt w:val="bullet"/>
+      <w:lvlText w:val="o"/>
+      <w:lvlJc w:val="left"/>
+      <w:pPr>
+        <w:ind w:left="6469" w:hanging="360"/>
+      </w:pPr>
+      <w:rPr>
+        <w:rFonts w:ascii="Courier New" w:hAnsi="Courier New" w:cs="Courier New" w:hint="default"/>
+      </w:rPr>
+    </w:lvl>
+    <w:lvl w:ilvl="8" w:tplc="04150005" w:tentative="1">
+      <w:start w:val="1"/>
+      <w:numFmt w:val="bullet"/>
+      <w:lvlText w:val=""/>
+      <w:lvlJc w:val="left"/>
+      <w:pPr>
+        <w:ind w:left="7189" w:hanging="360"/>
+      </w:pPr>
+      <w:rPr>
+        <w:rFonts w:ascii="Wingdings" w:hAnsi="Wingdings" w:hint="default"/>
+      </w:rPr>
+    </w:lvl>
+  </w:abstractNum>
+  <w:abstractNum w:abstractNumId="3">
     <w:nsid w:val="7F286D19"/>
     <w:multiLevelType w:val="hybridMultilevel"/>
     <w:tmpl w:val="3FACFB9C"/>
@@ -3027,10 +3719,16 @@
     </w:lvl>
   </w:abstractNum>
   <w:num w:numId="1">
+    <w:abstractNumId w:val="3"/>
+  </w:num>
+  <w:num w:numId="2">
     <w:abstractNumId w:val="1"/>
   </w:num>
-  <w:num w:numId="2">
+  <w:num w:numId="3">
     <w:abstractNumId w:val="0"/>
+  </w:num>
+  <w:num w:numId="4">
+    <w:abstractNumId w:val="2"/>
   </w:num>
 </w:numbering>
 </file>

</xml_diff>